<commit_message>
updated wrk_fct_table data load from source files
</commit_message>
<xml_diff>
--- a/Exittask/Exit_Task_jobs_description.docx
+++ b/Exittask/Exit_Task_jobs_description.docx
@@ -28,7 +28,7 @@
           <w:noProof/>
         </w:rPr>
         <w:drawing>
-          <wp:inline distT="0" distB="0" distL="0" distR="0" wp14:anchorId="44B569AD" wp14:editId="4CDA15D6">
+          <wp:inline distT="0" distB="0" distL="0" distR="0" wp14:anchorId="608FFA15" wp14:editId="0E79F4D6">
             <wp:extent cx="2466975" cy="1257300"/>
             <wp:effectExtent l="0" t="0" r="9525" b="0"/>
             <wp:docPr id="1" name="Picture 1"/>
@@ -64,7 +64,6 @@
         </w:drawing>
       </w:r>
     </w:p>
-    <w:p/>
     <w:p>
       <w:r>
         <w:rPr>
@@ -99,6 +98,19 @@
       </w:r>
     </w:p>
     <w:p>
+      <w:r>
+        <w:t xml:space="preserve">Here I also control load only for files not processed earlier by creating additional table in Oracle </w:t>
+      </w:r>
+      <w:proofErr w:type="spellStart"/>
+      <w:r>
+        <w:t>Purchase_files</w:t>
+      </w:r>
+      <w:proofErr w:type="spellEnd"/>
+      <w:r>
+        <w:t xml:space="preserve"> comparing files name vs directory.</w:t>
+      </w:r>
+    </w:p>
+    <w:p>
       <w:proofErr w:type="gramStart"/>
       <w:r>
         <w:t>Also</w:t>
@@ -114,10 +126,10 @@
           <w:noProof/>
         </w:rPr>
         <w:drawing>
-          <wp:inline distT="0" distB="0" distL="0" distR="0" wp14:anchorId="3790118E" wp14:editId="1834F6A2">
-            <wp:extent cx="4829175" cy="4619625"/>
-            <wp:effectExtent l="0" t="0" r="9525" b="9525"/>
-            <wp:docPr id="2" name="Picture 2"/>
+          <wp:inline distT="0" distB="0" distL="0" distR="0" wp14:anchorId="2EC9D176" wp14:editId="79C79172">
+            <wp:extent cx="5543312" cy="4476750"/>
+            <wp:effectExtent l="0" t="0" r="635" b="0"/>
+            <wp:docPr id="7" name="Picture 7"/>
             <wp:cNvGraphicFramePr>
               <a:graphicFrameLocks xmlns:a="http://schemas.openxmlformats.org/drawingml/2006/main" noChangeAspect="1"/>
             </wp:cNvGraphicFramePr>
@@ -128,20 +140,27 @@
                     <pic:cNvPr id="1" name=""/>
                     <pic:cNvPicPr/>
                   </pic:nvPicPr>
-                  <pic:blipFill>
+                  <pic:blipFill rotWithShape="1">
                     <a:blip r:embed="rId5"/>
-                    <a:stretch>
-                      <a:fillRect/>
-                    </a:stretch>
+                    <a:srcRect b="4666"/>
+                    <a:stretch/>
                   </pic:blipFill>
-                  <pic:spPr>
+                  <pic:spPr bwMode="auto">
                     <a:xfrm>
                       <a:off x="0" y="0"/>
-                      <a:ext cx="4829175" cy="4619625"/>
+                      <a:ext cx="5545246" cy="4478312"/>
                     </a:xfrm>
                     <a:prstGeom prst="rect">
                       <a:avLst/>
                     </a:prstGeom>
+                    <a:ln>
+                      <a:noFill/>
+                    </a:ln>
+                    <a:extLst>
+                      <a:ext uri="{53640926-AAD7-44D8-BBD7-CCE9431645EC}">
+                        <a14:shadowObscured xmlns:a14="http://schemas.microsoft.com/office/drawing/2010/main"/>
+                      </a:ext>
+                    </a:extLst>
                   </pic:spPr>
                 </pic:pic>
               </a:graphicData>
@@ -197,20 +216,41 @@
       <w:r>
         <w:t xml:space="preserve">with case statement </w:t>
       </w:r>
+      <w:r>
+        <w:t xml:space="preserve">to add new column and </w:t>
+      </w:r>
+      <w:r>
+        <w:t>sequence is inserted.</w:t>
+      </w:r>
+      <w:r>
+        <w:t xml:space="preserve"> </w:t>
+      </w:r>
+    </w:p>
+    <w:p>
+      <w:proofErr w:type="spellStart"/>
+      <w:r>
+        <w:t>Sequnce</w:t>
+      </w:r>
+      <w:proofErr w:type="spellEnd"/>
+      <w:r>
+        <w:t xml:space="preserve"> is used only in </w:t>
+      </w:r>
+      <w:proofErr w:type="spellStart"/>
+      <w:r>
+        <w:t>fct</w:t>
+      </w:r>
+      <w:proofErr w:type="spellEnd"/>
+      <w:r>
+        <w:t xml:space="preserve"> tabl</w:t>
+      </w:r>
+      <w:r>
+        <w:t>e in case of n/a data for customer and product to avoid duplicate records.</w:t>
+      </w:r>
+    </w:p>
+    <w:p>
       <w:bookmarkStart w:id="0" w:name="_GoBack"/>
       <w:bookmarkEnd w:id="0"/>
       <w:r>
-        <w:t xml:space="preserve">to add new column and </w:t>
-      </w:r>
-      <w:r>
-        <w:t>sequence is inserted.</w:t>
-      </w:r>
-      <w:r>
-        <w:t xml:space="preserve"> </w:t>
-      </w:r>
-    </w:p>
-    <w:p>
-      <w:r>
         <w:t xml:space="preserve">Sequence </w:t>
       </w:r>
       <w:proofErr w:type="spellStart"/>
@@ -238,13 +278,8 @@
         <w:t xml:space="preserve"> by </w:t>
       </w:r>
       <w:proofErr w:type="spellStart"/>
-      <w:proofErr w:type="gramStart"/>
-      <w:r>
-        <w:t>paymentid,productid</w:t>
-      </w:r>
-      <w:proofErr w:type="gramEnd"/>
-      <w:r>
-        <w:t>,customerid</w:t>
+      <w:r>
+        <w:t>paymentid,productid,customerid</w:t>
       </w:r>
       <w:proofErr w:type="spellEnd"/>
       <w:r>
@@ -267,8 +302,8 @@
           <w:noProof/>
         </w:rPr>
         <w:drawing>
-          <wp:inline distT="0" distB="0" distL="0" distR="0" wp14:anchorId="05DAEF3E" wp14:editId="38DC6BB7">
-            <wp:extent cx="5343525" cy="5591175"/>
+          <wp:inline distT="0" distB="0" distL="0" distR="0" wp14:anchorId="24CFF2BA" wp14:editId="500AB22F">
+            <wp:extent cx="5343525" cy="5267325"/>
             <wp:effectExtent l="0" t="0" r="9525" b="9525"/>
             <wp:docPr id="3" name="Picture 3"/>
             <wp:cNvGraphicFramePr>
@@ -281,20 +316,27 @@
                     <pic:cNvPr id="1" name=""/>
                     <pic:cNvPicPr/>
                   </pic:nvPicPr>
-                  <pic:blipFill>
+                  <pic:blipFill rotWithShape="1">
                     <a:blip r:embed="rId6"/>
-                    <a:stretch>
-                      <a:fillRect/>
-                    </a:stretch>
+                    <a:srcRect b="5792"/>
+                    <a:stretch/>
                   </pic:blipFill>
-                  <pic:spPr>
+                  <pic:spPr bwMode="auto">
                     <a:xfrm>
                       <a:off x="0" y="0"/>
-                      <a:ext cx="5343525" cy="5591175"/>
+                      <a:ext cx="5343525" cy="5267325"/>
                     </a:xfrm>
                     <a:prstGeom prst="rect">
                       <a:avLst/>
                     </a:prstGeom>
+                    <a:ln>
+                      <a:noFill/>
+                    </a:ln>
+                    <a:extLst>
+                      <a:ext uri="{53640926-AAD7-44D8-BBD7-CCE9431645EC}">
+                        <a14:shadowObscured xmlns:a14="http://schemas.microsoft.com/office/drawing/2010/main"/>
+                      </a:ext>
+                    </a:extLst>
                   </pic:spPr>
                 </pic:pic>
               </a:graphicData>
@@ -310,7 +352,7 @@
         </w:rPr>
         <w:lastRenderedPageBreak/>
         <w:drawing>
-          <wp:inline distT="0" distB="0" distL="0" distR="0" wp14:anchorId="24A1BBE6" wp14:editId="7F00023A">
+          <wp:inline distT="0" distB="0" distL="0" distR="0" wp14:anchorId="7C58C6D3" wp14:editId="74D09611">
             <wp:extent cx="5810250" cy="2085975"/>
             <wp:effectExtent l="0" t="0" r="0" b="9525"/>
             <wp:docPr id="4" name="Picture 4"/>
@@ -364,7 +406,7 @@
           <w:noProof/>
         </w:rPr>
         <w:drawing>
-          <wp:inline distT="0" distB="0" distL="0" distR="0" wp14:anchorId="663DC0E8" wp14:editId="3530AD5F">
+          <wp:inline distT="0" distB="0" distL="0" distR="0" wp14:anchorId="011A0F7A" wp14:editId="5FD07430">
             <wp:extent cx="5943600" cy="3623945"/>
             <wp:effectExtent l="0" t="0" r="0" b="0"/>
             <wp:docPr id="5" name="Picture 5"/>
@@ -435,7 +477,7 @@
           <w:noProof/>
         </w:rPr>
         <w:drawing>
-          <wp:inline distT="0" distB="0" distL="0" distR="0" wp14:anchorId="051285EA" wp14:editId="16E915B3">
+          <wp:inline distT="0" distB="0" distL="0" distR="0" wp14:anchorId="5B065078" wp14:editId="1C49FAA4">
             <wp:extent cx="5943600" cy="1866265"/>
             <wp:effectExtent l="0" t="0" r="0" b="635"/>
             <wp:docPr id="6" name="Picture 6"/>

</xml_diff>